<commit_message>
ao e fai sto commit
</commit_message>
<xml_diff>
--- a/todo list.docx
+++ b/todo list.docx
@@ -237,13 +237,22 @@
           <w:ilvl w:val="0"/>
           <w:numId w:val="1"/>
         </w:numPr>
+        <w:rPr>
+          <w:strike/>
+        </w:rPr>
       </w:pPr>
       <w:proofErr w:type="spellStart"/>
       <w:r>
+        <w:rPr>
+          <w:strike/>
+        </w:rPr>
         <w:t>register</w:t>
       </w:r>
       <w:proofErr w:type="spellEnd"/>
       <w:r>
+        <w:rPr>
+          <w:strike/>
+        </w:rPr>
         <w:t xml:space="preserve"> del consumer</w:t>
       </w:r>
     </w:p>
@@ -254,8 +263,14 @@
           <w:ilvl w:val="0"/>
           <w:numId w:val="1"/>
         </w:numPr>
-      </w:pPr>
-      <w:r>
+        <w:rPr>
+          <w:strike/>
+        </w:rPr>
+      </w:pPr>
+      <w:r>
+        <w:rPr>
+          <w:strike/>
+        </w:rPr>
         <w:t>login del consumer</w:t>
       </w:r>
     </w:p>
@@ -266,13 +281,22 @@
           <w:ilvl w:val="0"/>
           <w:numId w:val="1"/>
         </w:numPr>
+        <w:rPr>
+          <w:strike/>
+        </w:rPr>
       </w:pPr>
       <w:proofErr w:type="spellStart"/>
       <w:r>
+        <w:rPr>
+          <w:strike/>
+        </w:rPr>
         <w:t>register</w:t>
       </w:r>
       <w:proofErr w:type="spellEnd"/>
       <w:r>
+        <w:rPr>
+          <w:strike/>
+        </w:rPr>
         <w:t xml:space="preserve"> admin</w:t>
       </w:r>
     </w:p>
@@ -283,8 +307,14 @@
           <w:ilvl w:val="0"/>
           <w:numId w:val="1"/>
         </w:numPr>
-      </w:pPr>
-      <w:r>
+        <w:rPr>
+          <w:strike/>
+        </w:rPr>
+      </w:pPr>
+      <w:r>
+        <w:rPr>
+          <w:strike/>
+        </w:rPr>
         <w:t>login admin</w:t>
       </w:r>
     </w:p>

</xml_diff>

<commit_message>
aggiunta ricarica credito per il consumer
</commit_message>
<xml_diff>
--- a/todo list.docx
+++ b/todo list.docx
@@ -4,6 +4,876 @@
   <w:body>
     <w:p>
       <w:pPr>
+        <w:pStyle w:val="Paragrafoelenco"/>
+        <w:numPr>
+          <w:ilvl w:val="0"/>
+          <w:numId w:val="1"/>
+        </w:numPr>
+        <w:rPr>
+          <w:strike/>
+        </w:rPr>
+      </w:pPr>
+      <w:proofErr w:type="spellStart"/>
+      <w:r>
+        <w:rPr>
+          <w:strike/>
+        </w:rPr>
+        <w:t>Register</w:t>
+      </w:r>
+      <w:proofErr w:type="spellEnd"/>
+      <w:r>
+        <w:rPr>
+          <w:strike/>
+        </w:rPr>
+        <w:t xml:space="preserve"> del producer</w:t>
+      </w:r>
+      <w:r>
+        <w:rPr>
+          <w:strike/>
+        </w:rPr>
+        <w:t>, quindi s</w:t>
+      </w:r>
+      <w:r>
+        <w:rPr>
+          <w:strike/>
+        </w:rPr>
+        <w:t xml:space="preserve">i va a popolare una riga della tabella </w:t>
+      </w:r>
+      <w:r>
+        <w:rPr>
+          <w:strike/>
+        </w:rPr>
+        <w:t>db producer</w:t>
+      </w:r>
+      <w:r>
+        <w:rPr>
+          <w:strike/>
+        </w:rPr>
+        <w:t xml:space="preserve"> andando a impostare:</w:t>
+      </w:r>
+    </w:p>
+    <w:p>
+      <w:pPr>
+        <w:pStyle w:val="Paragrafoelenco"/>
+        <w:numPr>
+          <w:ilvl w:val="1"/>
+          <w:numId w:val="1"/>
+        </w:numPr>
+        <w:rPr>
+          <w:strike/>
+        </w:rPr>
+      </w:pPr>
+      <w:r>
+        <w:rPr>
+          <w:strike/>
+        </w:rPr>
+        <w:t>tetti massimi</w:t>
+      </w:r>
+      <w:r>
+        <w:rPr>
+          <w:strike/>
+        </w:rPr>
+        <w:t xml:space="preserve"> </w:t>
+      </w:r>
+      <w:proofErr w:type="spellStart"/>
+      <w:r>
+        <w:rPr>
+          <w:strike/>
+        </w:rPr>
+        <w:t>x</w:t>
+      </w:r>
+      <w:proofErr w:type="spellEnd"/>
+      <w:r>
+        <w:rPr>
+          <w:strike/>
+        </w:rPr>
+        <w:t xml:space="preserve"> ogni slot</w:t>
+      </w:r>
+    </w:p>
+    <w:p>
+      <w:pPr>
+        <w:pStyle w:val="Paragrafoelenco"/>
+        <w:numPr>
+          <w:ilvl w:val="1"/>
+          <w:numId w:val="1"/>
+        </w:numPr>
+        <w:rPr>
+          <w:strike/>
+        </w:rPr>
+      </w:pPr>
+      <w:r>
+        <w:rPr>
+          <w:strike/>
+        </w:rPr>
+        <w:t>costi</w:t>
+      </w:r>
+    </w:p>
+    <w:p>
+      <w:pPr>
+        <w:pStyle w:val="Paragrafoelenco"/>
+        <w:numPr>
+          <w:ilvl w:val="1"/>
+          <w:numId w:val="1"/>
+        </w:numPr>
+        <w:rPr>
+          <w:strike/>
+        </w:rPr>
+      </w:pPr>
+      <w:r>
+        <w:rPr>
+          <w:strike/>
+        </w:rPr>
+        <w:t>limiti di energia</w:t>
+      </w:r>
+    </w:p>
+    <w:p>
+      <w:pPr>
+        <w:pStyle w:val="Paragrafoelenco"/>
+        <w:numPr>
+          <w:ilvl w:val="1"/>
+          <w:numId w:val="1"/>
+        </w:numPr>
+        <w:rPr>
+          <w:strike/>
+        </w:rPr>
+      </w:pPr>
+      <w:r>
+        <w:rPr>
+          <w:strike/>
+        </w:rPr>
+        <w:t>fonti</w:t>
+      </w:r>
+    </w:p>
+    <w:p>
+      <w:pPr>
+        <w:pStyle w:val="Paragrafoelenco"/>
+        <w:numPr>
+          <w:ilvl w:val="1"/>
+          <w:numId w:val="1"/>
+        </w:numPr>
+        <w:rPr>
+          <w:strike/>
+        </w:rPr>
+      </w:pPr>
+      <w:r>
+        <w:rPr>
+          <w:strike/>
+        </w:rPr>
+        <w:t>emissioni</w:t>
+      </w:r>
+    </w:p>
+    <w:p>
+      <w:pPr>
+        <w:pStyle w:val="Paragrafoelenco"/>
+        <w:numPr>
+          <w:ilvl w:val="0"/>
+          <w:numId w:val="1"/>
+        </w:numPr>
+        <w:rPr>
+          <w:strike/>
+        </w:rPr>
+      </w:pPr>
+      <w:r>
+        <w:rPr>
+          <w:strike/>
+        </w:rPr>
+        <w:t>login del producer (utile solo in caso di modifica dei campi del producer)</w:t>
+      </w:r>
+    </w:p>
+    <w:p>
+      <w:pPr>
+        <w:pStyle w:val="Paragrafoelenco"/>
+        <w:numPr>
+          <w:ilvl w:val="0"/>
+          <w:numId w:val="1"/>
+        </w:numPr>
+        <w:rPr>
+          <w:strike/>
+        </w:rPr>
+      </w:pPr>
+      <w:proofErr w:type="spellStart"/>
+      <w:r>
+        <w:rPr>
+          <w:strike/>
+        </w:rPr>
+        <w:t>register</w:t>
+      </w:r>
+      <w:proofErr w:type="spellEnd"/>
+      <w:r>
+        <w:rPr>
+          <w:strike/>
+        </w:rPr>
+        <w:t xml:space="preserve"> del consumer</w:t>
+      </w:r>
+    </w:p>
+    <w:p>
+      <w:pPr>
+        <w:pStyle w:val="Paragrafoelenco"/>
+        <w:numPr>
+          <w:ilvl w:val="0"/>
+          <w:numId w:val="1"/>
+        </w:numPr>
+        <w:rPr>
+          <w:strike/>
+        </w:rPr>
+      </w:pPr>
+      <w:r>
+        <w:rPr>
+          <w:strike/>
+        </w:rPr>
+        <w:t>login del consumer</w:t>
+      </w:r>
+    </w:p>
+    <w:p>
+      <w:pPr>
+        <w:pStyle w:val="Paragrafoelenco"/>
+        <w:numPr>
+          <w:ilvl w:val="0"/>
+          <w:numId w:val="1"/>
+        </w:numPr>
+        <w:rPr>
+          <w:strike/>
+        </w:rPr>
+      </w:pPr>
+      <w:proofErr w:type="spellStart"/>
+      <w:r>
+        <w:rPr>
+          <w:strike/>
+        </w:rPr>
+        <w:t>register</w:t>
+      </w:r>
+      <w:proofErr w:type="spellEnd"/>
+      <w:r>
+        <w:rPr>
+          <w:strike/>
+        </w:rPr>
+        <w:t xml:space="preserve"> admin</w:t>
+      </w:r>
+    </w:p>
+    <w:p>
+      <w:pPr>
+        <w:pStyle w:val="Paragrafoelenco"/>
+        <w:numPr>
+          <w:ilvl w:val="0"/>
+          <w:numId w:val="1"/>
+        </w:numPr>
+        <w:rPr>
+          <w:strike/>
+        </w:rPr>
+      </w:pPr>
+      <w:r>
+        <w:rPr>
+          <w:strike/>
+        </w:rPr>
+        <w:t>login admin</w:t>
+      </w:r>
+    </w:p>
+    <w:p>
+      <w:pPr>
+        <w:pStyle w:val="Paragrafoelenco"/>
+        <w:numPr>
+          <w:ilvl w:val="0"/>
+          <w:numId w:val="1"/>
+        </w:numPr>
+        <w:rPr>
+          <w:strike/>
+        </w:rPr>
+      </w:pPr>
+      <w:r>
+        <w:rPr>
+          <w:strike/>
+        </w:rPr>
+        <w:t>il consumer opziona uno o più slot. Per ogni richiesta si va a fa:</w:t>
+      </w:r>
+    </w:p>
+    <w:p>
+      <w:pPr>
+        <w:pStyle w:val="Paragrafoelenco"/>
+        <w:numPr>
+          <w:ilvl w:val="1"/>
+          <w:numId w:val="1"/>
+        </w:numPr>
+        <w:rPr>
+          <w:strike/>
+        </w:rPr>
+      </w:pPr>
+      <w:r>
+        <w:rPr>
+          <w:strike/>
+        </w:rPr>
+        <w:t xml:space="preserve">si genera la richiesta </w:t>
+      </w:r>
+      <w:r>
+        <w:rPr>
+          <w:strike/>
+        </w:rPr>
+        <w:t xml:space="preserve">get o post o patch </w:t>
+      </w:r>
+      <w:r>
+        <w:rPr>
+          <w:strike/>
+        </w:rPr>
+        <w:t>verso db producer</w:t>
+      </w:r>
+    </w:p>
+    <w:p>
+      <w:pPr>
+        <w:pStyle w:val="Paragrafoelenco"/>
+        <w:numPr>
+          <w:ilvl w:val="1"/>
+          <w:numId w:val="1"/>
+        </w:numPr>
+        <w:rPr>
+          <w:strike/>
+        </w:rPr>
+      </w:pPr>
+      <w:r>
+        <w:rPr>
+          <w:strike/>
+        </w:rPr>
+        <w:t xml:space="preserve">si vede se uno slot è disponibile andando a interrogare il db </w:t>
+      </w:r>
+      <w:r>
+        <w:rPr>
+          <w:strike/>
+        </w:rPr>
+        <w:t>producer</w:t>
+      </w:r>
+    </w:p>
+    <w:p>
+      <w:pPr>
+        <w:pStyle w:val="Paragrafoelenco"/>
+        <w:numPr>
+          <w:ilvl w:val="1"/>
+          <w:numId w:val="1"/>
+        </w:numPr>
+        <w:rPr>
+          <w:strike/>
+        </w:rPr>
+      </w:pPr>
+      <w:r>
+        <w:rPr>
+          <w:strike/>
+        </w:rPr>
+        <w:t xml:space="preserve">se è disponibile </w:t>
+      </w:r>
+      <w:r>
+        <w:rPr>
+          <w:strike/>
+        </w:rPr>
+        <w:t>lo slot:</w:t>
+      </w:r>
+    </w:p>
+    <w:p>
+      <w:pPr>
+        <w:pStyle w:val="Paragrafoelenco"/>
+        <w:numPr>
+          <w:ilvl w:val="2"/>
+          <w:numId w:val="1"/>
+        </w:numPr>
+        <w:rPr>
+          <w:strike/>
+        </w:rPr>
+      </w:pPr>
+      <w:r>
+        <w:rPr>
+          <w:strike/>
+        </w:rPr>
+        <w:t>si sottrae il credito al cliente</w:t>
+      </w:r>
+    </w:p>
+    <w:p>
+      <w:pPr>
+        <w:pStyle w:val="Paragrafoelenco"/>
+        <w:numPr>
+          <w:ilvl w:val="2"/>
+          <w:numId w:val="1"/>
+        </w:numPr>
+        <w:rPr>
+          <w:strike/>
+        </w:rPr>
+      </w:pPr>
+      <w:r>
+        <w:rPr>
+          <w:strike/>
+        </w:rPr>
+        <w:t>si genera una riga in db storico acquisti settando i vari campi</w:t>
+      </w:r>
+    </w:p>
+    <w:p>
+      <w:pPr>
+        <w:pStyle w:val="Paragrafoelenco"/>
+        <w:numPr>
+          <w:ilvl w:val="0"/>
+          <w:numId w:val="1"/>
+        </w:numPr>
+        <w:rPr>
+          <w:strike/>
+        </w:rPr>
+      </w:pPr>
+      <w:r>
+        <w:rPr>
+          <w:strike/>
+        </w:rPr>
+        <w:t>admin fa la ricarica al consumer</w:t>
+      </w:r>
+    </w:p>
+    <w:p>
+      <w:r>
+        <w:br w:type="page"/>
+      </w:r>
+    </w:p>
+    <w:p/>
+    <w:p>
+      <w:pPr>
+        <w:ind w:left="708" w:hanging="708"/>
+        <w:jc w:val="center"/>
+      </w:pPr>
+      <w:r>
+        <w:t>modifiche allo slot:</w:t>
+      </w:r>
+    </w:p>
+    <w:p/>
+    <w:p/>
+    <w:p>
+      <w:pPr>
+        <w:pStyle w:val="Paragrafoelenco"/>
+        <w:numPr>
+          <w:ilvl w:val="0"/>
+          <w:numId w:val="2"/>
+        </w:numPr>
+      </w:pPr>
+      <w:r>
+        <w:t>dare la possibilità al consumer di modificare una prenotazione: 3 casi</w:t>
+      </w:r>
+    </w:p>
+    <w:p>
+      <w:pPr>
+        <w:pStyle w:val="Paragrafoelenco"/>
+        <w:numPr>
+          <w:ilvl w:val="1"/>
+          <w:numId w:val="2"/>
+        </w:numPr>
+      </w:pPr>
+      <w:r>
+        <w:t xml:space="preserve">1. Annulla la transazione </w:t>
+      </w:r>
+      <w:r>
+        <w:sym w:font="Wingdings" w:char="F0E0"/>
+      </w:r>
+      <w:r>
+        <w:t xml:space="preserve"> </w:t>
+      </w:r>
+      <w:proofErr w:type="spellStart"/>
+      <w:r>
+        <w:t>kw</w:t>
+      </w:r>
+      <w:proofErr w:type="spellEnd"/>
+      <w:r>
+        <w:t xml:space="preserve"> = 0</w:t>
+      </w:r>
+    </w:p>
+    <w:p>
+      <w:pPr>
+        <w:pStyle w:val="Paragrafoelenco"/>
+        <w:numPr>
+          <w:ilvl w:val="2"/>
+          <w:numId w:val="2"/>
+        </w:numPr>
+      </w:pPr>
+      <w:r>
+        <w:t>Se mancano più 24 ore dalla transazione:</w:t>
+      </w:r>
+    </w:p>
+    <w:p>
+      <w:pPr>
+        <w:pStyle w:val="Paragrafoelenco"/>
+        <w:numPr>
+          <w:ilvl w:val="3"/>
+          <w:numId w:val="2"/>
+        </w:numPr>
+      </w:pPr>
+      <w:r>
+        <w:t>Restituire i soldi al consumer</w:t>
+      </w:r>
+    </w:p>
+    <w:p>
+      <w:pPr>
+        <w:pStyle w:val="Paragrafoelenco"/>
+        <w:numPr>
+          <w:ilvl w:val="3"/>
+          <w:numId w:val="2"/>
+        </w:numPr>
+      </w:pPr>
+      <w:r>
+        <w:t xml:space="preserve">Restituire </w:t>
+      </w:r>
+      <w:proofErr w:type="spellStart"/>
+      <w:r>
+        <w:t>kw</w:t>
+      </w:r>
+      <w:proofErr w:type="spellEnd"/>
+      <w:r>
+        <w:t xml:space="preserve"> al producer</w:t>
+      </w:r>
+    </w:p>
+    <w:p>
+      <w:pPr>
+        <w:pStyle w:val="Paragrafoelenco"/>
+        <w:numPr>
+          <w:ilvl w:val="3"/>
+          <w:numId w:val="2"/>
+        </w:numPr>
+      </w:pPr>
+      <w:r>
+        <w:t>Annullare emissioni</w:t>
+      </w:r>
+    </w:p>
+    <w:p>
+      <w:pPr>
+        <w:pStyle w:val="Paragrafoelenco"/>
+        <w:numPr>
+          <w:ilvl w:val="3"/>
+          <w:numId w:val="2"/>
+        </w:numPr>
+      </w:pPr>
+      <w:r>
+        <w:t xml:space="preserve">Azzerare costo slot </w:t>
+      </w:r>
+    </w:p>
+    <w:p>
+      <w:pPr>
+        <w:pStyle w:val="Paragrafoelenco"/>
+        <w:numPr>
+          <w:ilvl w:val="3"/>
+          <w:numId w:val="2"/>
+        </w:numPr>
+      </w:pPr>
+      <w:proofErr w:type="spellStart"/>
+      <w:r>
+        <w:t>Droppare</w:t>
+      </w:r>
+      <w:proofErr w:type="spellEnd"/>
+      <w:r>
+        <w:t xml:space="preserve"> riga transazione</w:t>
+      </w:r>
+    </w:p>
+    <w:p>
+      <w:pPr>
+        <w:pStyle w:val="Paragrafoelenco"/>
+        <w:numPr>
+          <w:ilvl w:val="2"/>
+          <w:numId w:val="2"/>
+        </w:numPr>
+      </w:pPr>
+      <w:r>
+        <w:t>Se mancano meno di 24 ore</w:t>
+      </w:r>
+    </w:p>
+    <w:p>
+      <w:pPr>
+        <w:pStyle w:val="Paragrafoelenco"/>
+        <w:numPr>
+          <w:ilvl w:val="3"/>
+          <w:numId w:val="2"/>
+        </w:numPr>
+      </w:pPr>
+      <w:r>
+        <w:t xml:space="preserve">Restituire i </w:t>
+      </w:r>
+      <w:proofErr w:type="spellStart"/>
+      <w:r>
+        <w:t>kw</w:t>
+      </w:r>
+      <w:proofErr w:type="spellEnd"/>
+      <w:r>
+        <w:t xml:space="preserve"> al producer</w:t>
+      </w:r>
+    </w:p>
+    <w:p>
+      <w:pPr>
+        <w:pStyle w:val="Paragrafoelenco"/>
+        <w:numPr>
+          <w:ilvl w:val="3"/>
+          <w:numId w:val="2"/>
+        </w:numPr>
+      </w:pPr>
+      <w:r>
+        <w:t>Annullare emissioni</w:t>
+      </w:r>
+    </w:p>
+    <w:p>
+      <w:pPr>
+        <w:pStyle w:val="Paragrafoelenco"/>
+        <w:numPr>
+          <w:ilvl w:val="3"/>
+          <w:numId w:val="2"/>
+        </w:numPr>
+      </w:pPr>
+      <w:r>
+        <w:t xml:space="preserve">(non </w:t>
+      </w:r>
+      <w:proofErr w:type="spellStart"/>
+      <w:r>
+        <w:t>droppare</w:t>
+      </w:r>
+      <w:proofErr w:type="spellEnd"/>
+      <w:r>
+        <w:t xml:space="preserve"> la riga)</w:t>
+      </w:r>
+      <w:r>
+        <w:br/>
+      </w:r>
+    </w:p>
+    <w:p>
+      <w:pPr>
+        <w:pStyle w:val="Paragrafoelenco"/>
+        <w:numPr>
+          <w:ilvl w:val="1"/>
+          <w:numId w:val="2"/>
+        </w:numPr>
+      </w:pPr>
+      <w:r>
+        <w:t>2. Diminuisce la quantità di energia prenotata</w:t>
+      </w:r>
+    </w:p>
+    <w:p>
+      <w:pPr>
+        <w:pStyle w:val="Paragrafoelenco"/>
+        <w:numPr>
+          <w:ilvl w:val="2"/>
+          <w:numId w:val="2"/>
+        </w:numPr>
+      </w:pPr>
+      <w:r>
+        <w:t>Se mancano più di 24 ore dalla transazione:</w:t>
+      </w:r>
+    </w:p>
+    <w:p>
+      <w:pPr>
+        <w:pStyle w:val="Paragrafoelenco"/>
+        <w:numPr>
+          <w:ilvl w:val="3"/>
+          <w:numId w:val="2"/>
+        </w:numPr>
+      </w:pPr>
+      <w:r>
+        <w:t>Ridare la differenza dei soldi al consumer</w:t>
+      </w:r>
+    </w:p>
+    <w:p>
+      <w:pPr>
+        <w:pStyle w:val="Paragrafoelenco"/>
+        <w:numPr>
+          <w:ilvl w:val="3"/>
+          <w:numId w:val="2"/>
+        </w:numPr>
+      </w:pPr>
+      <w:r>
+        <w:t xml:space="preserve">Ridare la differenza dei </w:t>
+      </w:r>
+      <w:proofErr w:type="spellStart"/>
+      <w:r>
+        <w:t>kw</w:t>
+      </w:r>
+      <w:proofErr w:type="spellEnd"/>
+      <w:r>
+        <w:t xml:space="preserve"> al producer</w:t>
+      </w:r>
+    </w:p>
+    <w:p>
+      <w:pPr>
+        <w:pStyle w:val="Paragrafoelenco"/>
+        <w:numPr>
+          <w:ilvl w:val="3"/>
+          <w:numId w:val="2"/>
+        </w:numPr>
+      </w:pPr>
+      <w:r>
+        <w:t>Diminuire emissioni</w:t>
+      </w:r>
+    </w:p>
+    <w:p>
+      <w:pPr>
+        <w:pStyle w:val="Paragrafoelenco"/>
+        <w:numPr>
+          <w:ilvl w:val="3"/>
+          <w:numId w:val="2"/>
+        </w:numPr>
+      </w:pPr>
+      <w:r>
+        <w:t>Diminuire costo</w:t>
+      </w:r>
+    </w:p>
+    <w:p>
+      <w:pPr>
+        <w:pStyle w:val="Paragrafoelenco"/>
+        <w:numPr>
+          <w:ilvl w:val="1"/>
+          <w:numId w:val="2"/>
+        </w:numPr>
+      </w:pPr>
+      <w:r>
+        <w:t>3. Aumenta la quantità di energia prenotata</w:t>
+      </w:r>
+    </w:p>
+    <w:p>
+      <w:pPr>
+        <w:pStyle w:val="Paragrafoelenco"/>
+        <w:numPr>
+          <w:ilvl w:val="2"/>
+          <w:numId w:val="2"/>
+        </w:numPr>
+      </w:pPr>
+      <w:r>
+        <w:t>Se mancano più di 24 ore dalla transazione:</w:t>
+      </w:r>
+    </w:p>
+    <w:p>
+      <w:pPr>
+        <w:pStyle w:val="Paragrafoelenco"/>
+        <w:numPr>
+          <w:ilvl w:val="3"/>
+          <w:numId w:val="2"/>
+        </w:numPr>
+      </w:pPr>
+      <w:r>
+        <w:t>Restituire i soldi al consumer</w:t>
+      </w:r>
+    </w:p>
+    <w:p>
+      <w:pPr>
+        <w:pStyle w:val="Paragrafoelenco"/>
+        <w:numPr>
+          <w:ilvl w:val="3"/>
+          <w:numId w:val="2"/>
+        </w:numPr>
+      </w:pPr>
+      <w:r>
+        <w:t xml:space="preserve">Restituire </w:t>
+      </w:r>
+      <w:proofErr w:type="spellStart"/>
+      <w:r>
+        <w:t>kw</w:t>
+      </w:r>
+      <w:proofErr w:type="spellEnd"/>
+      <w:r>
+        <w:t xml:space="preserve"> al producer</w:t>
+      </w:r>
+    </w:p>
+    <w:p>
+      <w:pPr>
+        <w:pStyle w:val="Paragrafoelenco"/>
+        <w:numPr>
+          <w:ilvl w:val="3"/>
+          <w:numId w:val="2"/>
+        </w:numPr>
+      </w:pPr>
+      <w:r>
+        <w:t>Annullare emissioni</w:t>
+      </w:r>
+    </w:p>
+    <w:p>
+      <w:pPr>
+        <w:pStyle w:val="Paragrafoelenco"/>
+        <w:numPr>
+          <w:ilvl w:val="3"/>
+          <w:numId w:val="2"/>
+        </w:numPr>
+      </w:pPr>
+      <w:r>
+        <w:t xml:space="preserve">Azzerare costo slot </w:t>
+      </w:r>
+    </w:p>
+    <w:p>
+      <w:pPr>
+        <w:pStyle w:val="Paragrafoelenco"/>
+        <w:numPr>
+          <w:ilvl w:val="3"/>
+          <w:numId w:val="2"/>
+        </w:numPr>
+      </w:pPr>
+      <w:proofErr w:type="spellStart"/>
+      <w:r>
+        <w:t>Droppare</w:t>
+      </w:r>
+      <w:proofErr w:type="spellEnd"/>
+      <w:r>
+        <w:t xml:space="preserve"> riga transazione</w:t>
+      </w:r>
+    </w:p>
+    <w:p>
+      <w:pPr>
+        <w:pStyle w:val="Paragrafoelenco"/>
+        <w:numPr>
+          <w:ilvl w:val="3"/>
+          <w:numId w:val="2"/>
+        </w:numPr>
+      </w:pPr>
+      <w:r>
+        <w:t xml:space="preserve">Richiama </w:t>
+      </w:r>
+      <w:proofErr w:type="spellStart"/>
+      <w:r>
+        <w:t>reserveSlot</w:t>
+      </w:r>
+      <w:proofErr w:type="spellEnd"/>
+      <w:r>
+        <w:t xml:space="preserve"> per fare una nuova transazione con i nuovi dati</w:t>
+      </w:r>
+    </w:p>
+    <w:p>
+      <w:r>
+        <w:br w:type="page"/>
+      </w:r>
+    </w:p>
+    <w:p>
+      <w:pPr>
+        <w:pStyle w:val="Paragrafoelenco"/>
+        <w:numPr>
+          <w:ilvl w:val="0"/>
+          <w:numId w:val="2"/>
+        </w:numPr>
+      </w:pPr>
+      <w:r>
+        <w:lastRenderedPageBreak/>
+        <w:t xml:space="preserve">il consumer a questo punto può effettuare il filtraggio dello storico tramite produttore, tipologia e </w:t>
+      </w:r>
+      <w:r>
+        <w:rPr>
+          <w:b/>
+          <w:bCs/>
+        </w:rPr>
+        <w:t>intervallo temporale</w:t>
+      </w:r>
+    </w:p>
+    <w:p>
+      <w:pPr>
+        <w:pStyle w:val="Paragrafoelenco"/>
+        <w:numPr>
+          <w:ilvl w:val="0"/>
+          <w:numId w:val="2"/>
+        </w:numPr>
+      </w:pPr>
+      <w:r>
+        <w:t xml:space="preserve">il produttore a questo punto può calcolare le sue stupide statistiche rispetto ad un </w:t>
+      </w:r>
+      <w:r>
+        <w:rPr>
+          <w:b/>
+          <w:bCs/>
+        </w:rPr>
+        <w:t>intervallo temporale</w:t>
+      </w:r>
+      <w:r>
+        <w:t xml:space="preserve"> andando ad analizzare gli </w:t>
+      </w:r>
+    </w:p>
+    <w:p/>
+    <w:p/>
+    <w:p/>
+    <w:p>
+      <w:pPr>
         <w:ind w:left="720" w:hanging="360"/>
         <w:jc w:val="center"/>
         <w:rPr>
@@ -52,451 +922,7 @@
         <w:t>REPLICATA SU DB STORICO PRODUZIONE PER IL CALCOLO DELLE STATISTICHE INFAMI</w:t>
       </w:r>
     </w:p>
-    <w:p>
-      <w:pPr>
-        <w:pStyle w:val="Paragrafoelenco"/>
-        <w:numPr>
-          <w:ilvl w:val="0"/>
-          <w:numId w:val="1"/>
-        </w:numPr>
-        <w:rPr>
-          <w:strike/>
-        </w:rPr>
-      </w:pPr>
-      <w:proofErr w:type="spellStart"/>
-      <w:r>
-        <w:rPr>
-          <w:strike/>
-        </w:rPr>
-        <w:t>Register</w:t>
-      </w:r>
-      <w:proofErr w:type="spellEnd"/>
-      <w:r>
-        <w:rPr>
-          <w:strike/>
-        </w:rPr>
-        <w:t xml:space="preserve"> del producer</w:t>
-      </w:r>
-      <w:r>
-        <w:rPr>
-          <w:strike/>
-        </w:rPr>
-        <w:t>, quindi s</w:t>
-      </w:r>
-      <w:r>
-        <w:rPr>
-          <w:strike/>
-        </w:rPr>
-        <w:t xml:space="preserve">i va a popolare una riga della tabella </w:t>
-      </w:r>
-      <w:r>
-        <w:rPr>
-          <w:strike/>
-        </w:rPr>
-        <w:t>db producer</w:t>
-      </w:r>
-      <w:r>
-        <w:rPr>
-          <w:strike/>
-        </w:rPr>
-        <w:t xml:space="preserve"> andando a impostare:</w:t>
-      </w:r>
-    </w:p>
-    <w:p>
-      <w:pPr>
-        <w:pStyle w:val="Paragrafoelenco"/>
-        <w:numPr>
-          <w:ilvl w:val="1"/>
-          <w:numId w:val="1"/>
-        </w:numPr>
-        <w:rPr>
-          <w:strike/>
-        </w:rPr>
-      </w:pPr>
-      <w:r>
-        <w:rPr>
-          <w:strike/>
-        </w:rPr>
-        <w:t>tetti massimi</w:t>
-      </w:r>
-      <w:r>
-        <w:rPr>
-          <w:strike/>
-        </w:rPr>
-        <w:t xml:space="preserve"> </w:t>
-      </w:r>
-      <w:proofErr w:type="spellStart"/>
-      <w:r>
-        <w:rPr>
-          <w:strike/>
-        </w:rPr>
-        <w:t>x</w:t>
-      </w:r>
-      <w:proofErr w:type="spellEnd"/>
-      <w:r>
-        <w:rPr>
-          <w:strike/>
-        </w:rPr>
-        <w:t xml:space="preserve"> ogni slot</w:t>
-      </w:r>
-    </w:p>
-    <w:p>
-      <w:pPr>
-        <w:pStyle w:val="Paragrafoelenco"/>
-        <w:numPr>
-          <w:ilvl w:val="1"/>
-          <w:numId w:val="1"/>
-        </w:numPr>
-        <w:rPr>
-          <w:strike/>
-        </w:rPr>
-      </w:pPr>
-      <w:r>
-        <w:rPr>
-          <w:strike/>
-        </w:rPr>
-        <w:t>costi</w:t>
-      </w:r>
-    </w:p>
-    <w:p>
-      <w:pPr>
-        <w:pStyle w:val="Paragrafoelenco"/>
-        <w:numPr>
-          <w:ilvl w:val="1"/>
-          <w:numId w:val="1"/>
-        </w:numPr>
-        <w:rPr>
-          <w:strike/>
-        </w:rPr>
-      </w:pPr>
-      <w:r>
-        <w:rPr>
-          <w:strike/>
-        </w:rPr>
-        <w:t>limiti di energia</w:t>
-      </w:r>
-    </w:p>
-    <w:p>
-      <w:pPr>
-        <w:pStyle w:val="Paragrafoelenco"/>
-        <w:numPr>
-          <w:ilvl w:val="1"/>
-          <w:numId w:val="1"/>
-        </w:numPr>
-        <w:rPr>
-          <w:strike/>
-        </w:rPr>
-      </w:pPr>
-      <w:r>
-        <w:rPr>
-          <w:strike/>
-        </w:rPr>
-        <w:t>fonti</w:t>
-      </w:r>
-    </w:p>
-    <w:p>
-      <w:pPr>
-        <w:pStyle w:val="Paragrafoelenco"/>
-        <w:numPr>
-          <w:ilvl w:val="1"/>
-          <w:numId w:val="1"/>
-        </w:numPr>
-        <w:rPr>
-          <w:strike/>
-        </w:rPr>
-      </w:pPr>
-      <w:r>
-        <w:rPr>
-          <w:strike/>
-        </w:rPr>
-        <w:t>emissioni</w:t>
-      </w:r>
-    </w:p>
-    <w:p>
-      <w:pPr>
-        <w:pStyle w:val="Paragrafoelenco"/>
-        <w:numPr>
-          <w:ilvl w:val="0"/>
-          <w:numId w:val="1"/>
-        </w:numPr>
-        <w:rPr>
-          <w:strike/>
-        </w:rPr>
-      </w:pPr>
-      <w:r>
-        <w:rPr>
-          <w:strike/>
-        </w:rPr>
-        <w:t>login del producer (utile solo in caso di modifica dei campi del producer)</w:t>
-      </w:r>
-    </w:p>
-    <w:p>
-      <w:pPr>
-        <w:pStyle w:val="Paragrafoelenco"/>
-        <w:numPr>
-          <w:ilvl w:val="0"/>
-          <w:numId w:val="1"/>
-        </w:numPr>
-        <w:rPr>
-          <w:strike/>
-        </w:rPr>
-      </w:pPr>
-      <w:proofErr w:type="spellStart"/>
-      <w:r>
-        <w:rPr>
-          <w:strike/>
-        </w:rPr>
-        <w:t>register</w:t>
-      </w:r>
-      <w:proofErr w:type="spellEnd"/>
-      <w:r>
-        <w:rPr>
-          <w:strike/>
-        </w:rPr>
-        <w:t xml:space="preserve"> del consumer</w:t>
-      </w:r>
-    </w:p>
-    <w:p>
-      <w:pPr>
-        <w:pStyle w:val="Paragrafoelenco"/>
-        <w:numPr>
-          <w:ilvl w:val="0"/>
-          <w:numId w:val="1"/>
-        </w:numPr>
-        <w:rPr>
-          <w:strike/>
-        </w:rPr>
-      </w:pPr>
-      <w:r>
-        <w:rPr>
-          <w:strike/>
-        </w:rPr>
-        <w:t>login del consumer</w:t>
-      </w:r>
-    </w:p>
-    <w:p>
-      <w:pPr>
-        <w:pStyle w:val="Paragrafoelenco"/>
-        <w:numPr>
-          <w:ilvl w:val="0"/>
-          <w:numId w:val="1"/>
-        </w:numPr>
-        <w:rPr>
-          <w:strike/>
-        </w:rPr>
-      </w:pPr>
-      <w:proofErr w:type="spellStart"/>
-      <w:r>
-        <w:rPr>
-          <w:strike/>
-        </w:rPr>
-        <w:t>register</w:t>
-      </w:r>
-      <w:proofErr w:type="spellEnd"/>
-      <w:r>
-        <w:rPr>
-          <w:strike/>
-        </w:rPr>
-        <w:t xml:space="preserve"> admin</w:t>
-      </w:r>
-    </w:p>
-    <w:p>
-      <w:pPr>
-        <w:pStyle w:val="Paragrafoelenco"/>
-        <w:numPr>
-          <w:ilvl w:val="0"/>
-          <w:numId w:val="1"/>
-        </w:numPr>
-        <w:rPr>
-          <w:strike/>
-        </w:rPr>
-      </w:pPr>
-      <w:r>
-        <w:rPr>
-          <w:strike/>
-        </w:rPr>
-        <w:t>login admin</w:t>
-      </w:r>
-    </w:p>
-    <w:p>
-      <w:pPr>
-        <w:pStyle w:val="Paragrafoelenco"/>
-        <w:numPr>
-          <w:ilvl w:val="0"/>
-          <w:numId w:val="1"/>
-        </w:numPr>
-        <w:rPr>
-          <w:strike/>
-        </w:rPr>
-      </w:pPr>
-      <w:r>
-        <w:rPr>
-          <w:strike/>
-        </w:rPr>
-        <w:t>il consumer opziona uno o più slot. Per ogni richiesta si va a fa:</w:t>
-      </w:r>
-    </w:p>
-    <w:p>
-      <w:pPr>
-        <w:pStyle w:val="Paragrafoelenco"/>
-        <w:numPr>
-          <w:ilvl w:val="1"/>
-          <w:numId w:val="1"/>
-        </w:numPr>
-        <w:rPr>
-          <w:strike/>
-        </w:rPr>
-      </w:pPr>
-      <w:r>
-        <w:rPr>
-          <w:strike/>
-        </w:rPr>
-        <w:t xml:space="preserve">si genera la richiesta </w:t>
-      </w:r>
-      <w:r>
-        <w:rPr>
-          <w:strike/>
-        </w:rPr>
-        <w:t xml:space="preserve">get o post o patch </w:t>
-      </w:r>
-      <w:r>
-        <w:rPr>
-          <w:strike/>
-        </w:rPr>
-        <w:t>verso db producer</w:t>
-      </w:r>
-    </w:p>
-    <w:p>
-      <w:pPr>
-        <w:pStyle w:val="Paragrafoelenco"/>
-        <w:numPr>
-          <w:ilvl w:val="1"/>
-          <w:numId w:val="1"/>
-        </w:numPr>
-        <w:rPr>
-          <w:strike/>
-        </w:rPr>
-      </w:pPr>
-      <w:r>
-        <w:rPr>
-          <w:strike/>
-        </w:rPr>
-        <w:t xml:space="preserve">si vede se uno slot è disponibile andando a interrogare il db </w:t>
-      </w:r>
-      <w:r>
-        <w:rPr>
-          <w:strike/>
-        </w:rPr>
-        <w:t>producer</w:t>
-      </w:r>
-    </w:p>
-    <w:p>
-      <w:pPr>
-        <w:pStyle w:val="Paragrafoelenco"/>
-        <w:numPr>
-          <w:ilvl w:val="1"/>
-          <w:numId w:val="1"/>
-        </w:numPr>
-        <w:rPr>
-          <w:strike/>
-        </w:rPr>
-      </w:pPr>
-      <w:r>
-        <w:rPr>
-          <w:strike/>
-        </w:rPr>
-        <w:t xml:space="preserve">se è disponibile </w:t>
-      </w:r>
-      <w:r>
-        <w:rPr>
-          <w:strike/>
-        </w:rPr>
-        <w:t>lo slot:</w:t>
-      </w:r>
-    </w:p>
-    <w:p>
-      <w:pPr>
-        <w:pStyle w:val="Paragrafoelenco"/>
-        <w:numPr>
-          <w:ilvl w:val="2"/>
-          <w:numId w:val="1"/>
-        </w:numPr>
-        <w:rPr>
-          <w:strike/>
-        </w:rPr>
-      </w:pPr>
-      <w:r>
-        <w:rPr>
-          <w:strike/>
-        </w:rPr>
-        <w:t>si sottrae il credito al cliente</w:t>
-      </w:r>
-    </w:p>
-    <w:p>
-      <w:pPr>
-        <w:pStyle w:val="Paragrafoelenco"/>
-        <w:numPr>
-          <w:ilvl w:val="2"/>
-          <w:numId w:val="1"/>
-        </w:numPr>
-        <w:rPr>
-          <w:strike/>
-        </w:rPr>
-      </w:pPr>
-      <w:r>
-        <w:rPr>
-          <w:strike/>
-        </w:rPr>
-        <w:t>si genera una riga in db storico acquisti settando i vari campi</w:t>
-      </w:r>
-    </w:p>
-    <w:p>
-      <w:pPr>
-        <w:pStyle w:val="Paragrafoelenco"/>
-        <w:numPr>
-          <w:ilvl w:val="0"/>
-          <w:numId w:val="1"/>
-        </w:numPr>
-      </w:pPr>
-      <w:r>
-        <w:t>admin fa la ricarica al consumer</w:t>
-      </w:r>
-    </w:p>
     <w:p/>
-    <w:p>
-      <w:pPr>
-        <w:pStyle w:val="Paragrafoelenco"/>
-        <w:numPr>
-          <w:ilvl w:val="0"/>
-          <w:numId w:val="2"/>
-        </w:numPr>
-      </w:pPr>
-      <w:r>
-        <w:t>il consumer a questo punto può effettuare il filtraggio dello storico tramite produttore, tipologia e intervallo temporale</w:t>
-      </w:r>
-    </w:p>
-    <w:p>
-      <w:pPr>
-        <w:pStyle w:val="Paragrafoelenco"/>
-        <w:numPr>
-          <w:ilvl w:val="0"/>
-          <w:numId w:val="2"/>
-        </w:numPr>
-      </w:pPr>
-      <w:r>
-        <w:t xml:space="preserve">il produttore a questo punto può calcolare le sue stupide statistiche rispetto ad un </w:t>
-      </w:r>
-      <w:r>
-        <w:rPr>
-          <w:b/>
-          <w:bCs/>
-        </w:rPr>
-        <w:t>intervallo temporale</w:t>
-      </w:r>
-      <w:r>
-        <w:t xml:space="preserve"> andando ad analizzare gli </w:t>
-      </w:r>
-    </w:p>
     <w:sectPr>
       <w:pgSz w:w="11906" w:h="16838"/>
       <w:pgMar w:top="1417" w:right="1134" w:bottom="1134" w:left="1134" w:header="708" w:footer="708" w:gutter="0"/>
@@ -525,7 +951,7 @@
         <w:rFonts w:ascii="Symbol" w:eastAsiaTheme="minorHAnsi" w:hAnsi="Symbol" w:cstheme="minorBidi" w:hint="default"/>
       </w:rPr>
     </w:lvl>
-    <w:lvl w:ilvl="1" w:tplc="04100003" w:tentative="1">
+    <w:lvl w:ilvl="1" w:tplc="04100003">
       <w:start w:val="1"/>
       <w:numFmt w:val="bullet"/>
       <w:lvlText w:val="o"/>
@@ -537,7 +963,7 @@
         <w:rFonts w:ascii="Courier New" w:hAnsi="Courier New" w:cs="Courier New" w:hint="default"/>
       </w:rPr>
     </w:lvl>
-    <w:lvl w:ilvl="2" w:tplc="04100005" w:tentative="1">
+    <w:lvl w:ilvl="2" w:tplc="04100005">
       <w:start w:val="1"/>
       <w:numFmt w:val="bullet"/>
       <w:lvlText w:val=""/>
@@ -549,7 +975,7 @@
         <w:rFonts w:ascii="Wingdings" w:hAnsi="Wingdings" w:hint="default"/>
       </w:rPr>
     </w:lvl>
-    <w:lvl w:ilvl="3" w:tplc="04100001" w:tentative="1">
+    <w:lvl w:ilvl="3" w:tplc="04100001">
       <w:start w:val="1"/>
       <w:numFmt w:val="bullet"/>
       <w:lvlText w:val=""/>

</xml_diff>